<commit_message>
ProcessBarron VB.NET and C# Resume 1.2
</commit_message>
<xml_diff>
--- a/Jonathan Taylor ProcessBarron Resume.docx
+++ b/Jonathan Taylor ProcessBarron Resume.docx
@@ -780,7 +780,17 @@
                   <w:sz w:val="20"/>
                   <w:szCs w:val="20"/>
                 </w:rPr>
-                <w:t>Containers w/ Docker, Kubernetes &amp; O</w:t>
+                <w:t>IBM C</w:t>
+              </w:r>
+              <w:r>
+                <w:rPr>
+                  <w:rFonts w:ascii="Cambria" w:eastAsia="Noto Serif JP" w:hAnsi="Cambria" w:cs="Catamaran"/>
+                  <w:b/>
+                  <w:bCs/>
+                  <w:sz w:val="20"/>
+                  <w:szCs w:val="20"/>
+                </w:rPr>
+                <w:t>ontainers w/ Docker, Kube</w:t>
               </w:r>
               <w:r>
                 <w:rPr>
@@ -791,6 +801,26 @@
                   <w:sz w:val="20"/>
                   <w:szCs w:val="20"/>
                 </w:rPr>
+                <w:t>rnetes &amp;</w:t>
+              </w:r>
+              <w:r>
+                <w:rPr>
+                  <w:rFonts w:ascii="Cambria" w:eastAsia="Noto Serif JP" w:hAnsi="Cambria" w:cs="Catamaran"/>
+                  <w:b/>
+                  <w:bCs/>
+                  <w:sz w:val="20"/>
+                  <w:szCs w:val="20"/>
+                </w:rPr>
+                <w:t xml:space="preserve"> O</w:t>
+              </w:r>
+              <w:r>
+                <w:rPr>
+                  <w:rFonts w:ascii="Cambria" w:eastAsia="Noto Serif JP" w:hAnsi="Cambria" w:cs="Catamaran"/>
+                  <w:b/>
+                  <w:bCs/>
+                  <w:sz w:val="20"/>
+                  <w:szCs w:val="20"/>
+                </w:rPr>
                 <w:t>penShift</w:t>
               </w:r>
             </w:hyperlink>
@@ -823,7 +853,17 @@
                   <w:sz w:val="20"/>
                   <w:szCs w:val="20"/>
                 </w:rPr>
-                <w:t>DevOps, Cloud, and Agile</w:t>
+                <w:t>IBM D</w:t>
+              </w:r>
+              <w:r>
+                <w:rPr>
+                  <w:rFonts w:ascii="Cambria" w:eastAsia="Noto Serif JP" w:hAnsi="Cambria" w:cs="Catamaran"/>
+                  <w:b/>
+                  <w:bCs/>
+                  <w:sz w:val="20"/>
+                  <w:szCs w:val="20"/>
+                </w:rPr>
+                <w:t>evOps, Cloud, and Agile</w:t>
               </w:r>
               <w:r>
                 <w:rPr>

</xml_diff>